<commit_message>
you're dream to me
</commit_message>
<xml_diff>
--- a/27.Dreams.docx
+++ b/27.Dreams.docx
@@ -50,7 +50,530 @@
           <w:sz w:val="24"/>
           <w:szCs w:val="24"/>
         </w:rPr>
-        <w:t>And though my dreams</w:t>
+        <w:t xml:space="preserve">And </w:t>
+      </w:r>
+      <w:r>
+        <w:rPr>
+          <w:rStyle w:val="1Char"/>
+          <w:rFonts w:hint="eastAsia"/>
+          <w:sz w:val="24"/>
+          <w:szCs w:val="24"/>
+        </w:rPr>
+        <w:t>oh,</w:t>
+      </w:r>
+      <w:r>
+        <w:rPr>
+          <w:rStyle w:val="1Char"/>
+          <w:sz w:val="24"/>
+          <w:szCs w:val="24"/>
+        </w:rPr>
+        <w:t xml:space="preserve"> my dreams</w:t>
+      </w:r>
+    </w:p>
+    <w:p>
+      <w:pPr>
+        <w:rPr>
+          <w:rStyle w:val="1Char"/>
+          <w:sz w:val="24"/>
+          <w:szCs w:val="24"/>
+        </w:rPr>
+      </w:pPr>
+      <w:r>
+        <w:rPr>
+          <w:rStyle w:val="1Char"/>
+          <w:sz w:val="24"/>
+          <w:szCs w:val="24"/>
+        </w:rPr>
+        <w:t xml:space="preserve">its never </w:t>
+      </w:r>
+      <w:r>
+        <w:rPr>
+          <w:rStyle w:val="1Char"/>
+          <w:rFonts w:hint="eastAsia"/>
+          <w:sz w:val="24"/>
+          <w:szCs w:val="24"/>
+        </w:rPr>
+        <w:t>quiet</w:t>
+      </w:r>
+      <w:r>
+        <w:rPr>
+          <w:rStyle w:val="1Char"/>
+          <w:sz w:val="24"/>
+          <w:szCs w:val="24"/>
+        </w:rPr>
+        <w:t xml:space="preserve"> as it seems</w:t>
+      </w:r>
+    </w:p>
+    <w:p>
+      <w:pPr>
+        <w:rPr>
+          <w:rStyle w:val="1Char"/>
+          <w:sz w:val="24"/>
+          <w:szCs w:val="24"/>
+        </w:rPr>
+      </w:pPr>
+      <w:r>
+        <w:rPr>
+          <w:rStyle w:val="1Char"/>
+          <w:sz w:val="24"/>
+          <w:szCs w:val="24"/>
+        </w:rPr>
+        <w:t xml:space="preserve">Never quite as it seems </w:t>
+      </w:r>
+    </w:p>
+    <w:p>
+      <w:pPr>
+        <w:rPr>
+          <w:rStyle w:val="1Char"/>
+          <w:sz w:val="24"/>
+          <w:szCs w:val="24"/>
+        </w:rPr>
+      </w:pPr>
+      <w:r>
+        <w:rPr>
+          <w:rStyle w:val="1Char"/>
+          <w:sz w:val="24"/>
+          <w:szCs w:val="24"/>
+        </w:rPr>
+        <w:t>I know I felt like this before</w:t>
+      </w:r>
+    </w:p>
+    <w:p>
+      <w:pPr>
+        <w:rPr>
+          <w:rStyle w:val="1Char"/>
+          <w:sz w:val="24"/>
+          <w:szCs w:val="24"/>
+        </w:rPr>
+      </w:pPr>
+      <w:r>
+        <w:rPr>
+          <w:rStyle w:val="1Char"/>
+          <w:sz w:val="24"/>
+          <w:szCs w:val="24"/>
+        </w:rPr>
+        <w:t>But now Im feeling it even more</w:t>
+      </w:r>
+    </w:p>
+    <w:p>
+      <w:pPr>
+        <w:rPr>
+          <w:rStyle w:val="1Char"/>
+          <w:sz w:val="24"/>
+          <w:szCs w:val="24"/>
+        </w:rPr>
+      </w:pPr>
+      <w:r>
+        <w:rPr>
+          <w:rStyle w:val="1Char"/>
+          <w:sz w:val="24"/>
+          <w:szCs w:val="24"/>
+        </w:rPr>
+        <w:t>Because it came from you</w:t>
+      </w:r>
+    </w:p>
+    <w:p>
+      <w:pPr>
+        <w:rPr>
+          <w:rStyle w:val="1Char"/>
+          <w:sz w:val="24"/>
+          <w:szCs w:val="24"/>
+        </w:rPr>
+      </w:pPr>
+      <w:r>
+        <w:rPr>
+          <w:rStyle w:val="1Char"/>
+          <w:sz w:val="24"/>
+          <w:szCs w:val="24"/>
+        </w:rPr>
+        <w:t>Then I open up and see</w:t>
+      </w:r>
+    </w:p>
+    <w:p>
+      <w:pPr>
+        <w:rPr>
+          <w:rStyle w:val="1Char"/>
+          <w:sz w:val="24"/>
+          <w:szCs w:val="24"/>
+        </w:rPr>
+      </w:pPr>
+      <w:r>
+        <w:rPr>
+          <w:rStyle w:val="1Char"/>
+          <w:sz w:val="24"/>
+          <w:szCs w:val="24"/>
+        </w:rPr>
+        <w:t xml:space="preserve">The person </w:t>
+      </w:r>
+      <w:r>
+        <w:rPr>
+          <w:rStyle w:val="1Char"/>
+          <w:rFonts w:hint="eastAsia"/>
+          <w:sz w:val="24"/>
+          <w:szCs w:val="24"/>
+        </w:rPr>
+        <w:t>falling</w:t>
+      </w:r>
+      <w:r>
+        <w:rPr>
+          <w:rStyle w:val="1Char"/>
+          <w:sz w:val="24"/>
+          <w:szCs w:val="24"/>
+        </w:rPr>
+        <w:t xml:space="preserve"> here is me</w:t>
+      </w:r>
+    </w:p>
+    <w:p>
+      <w:pPr>
+        <w:rPr>
+          <w:rStyle w:val="1Char"/>
+          <w:sz w:val="24"/>
+          <w:szCs w:val="24"/>
+        </w:rPr>
+      </w:pPr>
+      <w:r>
+        <w:rPr>
+          <w:rStyle w:val="1Char"/>
+          <w:sz w:val="24"/>
+          <w:szCs w:val="24"/>
+        </w:rPr>
+        <w:t xml:space="preserve">A different way to be </w:t>
+      </w:r>
+    </w:p>
+    <w:p>
+      <w:pPr>
+        <w:rPr>
+          <w:rStyle w:val="1Char"/>
+          <w:sz w:val="24"/>
+          <w:szCs w:val="24"/>
+        </w:rPr>
+      </w:pPr>
+      <w:r>
+        <w:rPr>
+          <w:rStyle w:val="1Char"/>
+          <w:sz w:val="24"/>
+          <w:szCs w:val="24"/>
+        </w:rPr>
+        <w:t>I want more</w:t>
+      </w:r>
+    </w:p>
+    <w:p>
+      <w:pPr>
+        <w:rPr>
+          <w:rStyle w:val="1Char"/>
+          <w:sz w:val="24"/>
+          <w:szCs w:val="24"/>
+        </w:rPr>
+      </w:pPr>
+      <w:r>
+        <w:rPr>
+          <w:rStyle w:val="1Char"/>
+          <w:sz w:val="24"/>
+          <w:szCs w:val="24"/>
+        </w:rPr>
+        <w:t>Impossible to ignore</w:t>
+      </w:r>
+    </w:p>
+    <w:p>
+      <w:pPr>
+        <w:rPr>
+          <w:rStyle w:val="1Char"/>
+          <w:sz w:val="24"/>
+          <w:szCs w:val="24"/>
+        </w:rPr>
+      </w:pPr>
+      <w:r>
+        <w:rPr>
+          <w:rStyle w:val="1Char"/>
+          <w:sz w:val="24"/>
+          <w:szCs w:val="24"/>
+        </w:rPr>
+        <w:t>Impossible to ignore</w:t>
+      </w:r>
+    </w:p>
+    <w:p>
+      <w:pPr>
+        <w:rPr>
+          <w:rStyle w:val="1Char"/>
+          <w:sz w:val="24"/>
+          <w:szCs w:val="24"/>
+        </w:rPr>
+      </w:pPr>
+      <w:r>
+        <w:rPr>
+          <w:rStyle w:val="1Char"/>
+          <w:sz w:val="24"/>
+          <w:szCs w:val="24"/>
+        </w:rPr>
+        <w:t>And they</w:t>
+      </w:r>
+      <w:r>
+        <w:rPr>
+          <w:rStyle w:val="1Char"/>
+          <w:sz w:val="24"/>
+          <w:szCs w:val="24"/>
+        </w:rPr>
+        <w:t>’</w:t>
+      </w:r>
+      <w:r>
+        <w:rPr>
+          <w:rStyle w:val="1Char"/>
+          <w:sz w:val="24"/>
+          <w:szCs w:val="24"/>
+        </w:rPr>
+        <w:t>ll come true</w:t>
+      </w:r>
+    </w:p>
+    <w:p>
+      <w:pPr>
+        <w:rPr>
+          <w:rStyle w:val="1Char"/>
+          <w:sz w:val="24"/>
+          <w:szCs w:val="24"/>
+        </w:rPr>
+      </w:pPr>
+      <w:r>
+        <w:rPr>
+          <w:rStyle w:val="1Char"/>
+          <w:sz w:val="24"/>
+          <w:szCs w:val="24"/>
+        </w:rPr>
+        <w:t>Impossible not to do</w:t>
+      </w:r>
+    </w:p>
+    <w:p>
+      <w:pPr>
+        <w:rPr>
+          <w:rStyle w:val="1Char"/>
+          <w:sz w:val="24"/>
+          <w:szCs w:val="24"/>
+        </w:rPr>
+      </w:pPr>
+      <w:r>
+        <w:rPr>
+          <w:rStyle w:val="1Char"/>
+          <w:sz w:val="24"/>
+          <w:szCs w:val="24"/>
+        </w:rPr>
+        <w:t xml:space="preserve">Impossible not to do </w:t>
+      </w:r>
+    </w:p>
+    <w:p>
+      <w:pPr>
+        <w:rPr>
+          <w:rStyle w:val="1Char"/>
+          <w:sz w:val="24"/>
+          <w:szCs w:val="24"/>
+        </w:rPr>
+      </w:pPr>
+      <w:r>
+        <w:rPr>
+          <w:rStyle w:val="1Char"/>
+          <w:sz w:val="24"/>
+          <w:szCs w:val="24"/>
+        </w:rPr>
+        <w:t>And now I tell you openly</w:t>
+      </w:r>
+    </w:p>
+    <w:p>
+      <w:pPr>
+        <w:rPr>
+          <w:rStyle w:val="1Char"/>
+          <w:sz w:val="24"/>
+          <w:szCs w:val="24"/>
+        </w:rPr>
+      </w:pPr>
+      <w:r>
+        <w:rPr>
+          <w:rStyle w:val="1Char"/>
+          <w:sz w:val="24"/>
+          <w:szCs w:val="24"/>
+        </w:rPr>
+        <w:t>You have my heart so don</w:t>
+      </w:r>
+      <w:r>
+        <w:rPr>
+          <w:rStyle w:val="1Char"/>
+          <w:sz w:val="24"/>
+          <w:szCs w:val="24"/>
+        </w:rPr>
+        <w:t>’</w:t>
+      </w:r>
+      <w:r>
+        <w:rPr>
+          <w:rStyle w:val="1Char"/>
+          <w:sz w:val="24"/>
+          <w:szCs w:val="24"/>
+        </w:rPr>
+        <w:t>t hurt me</w:t>
+      </w:r>
+    </w:p>
+    <w:p>
+      <w:pPr>
+        <w:rPr>
+          <w:rStyle w:val="1Char"/>
+          <w:sz w:val="24"/>
+          <w:szCs w:val="24"/>
+        </w:rPr>
+      </w:pPr>
+      <w:r>
+        <w:rPr>
+          <w:rStyle w:val="1Char"/>
+          <w:sz w:val="24"/>
+          <w:szCs w:val="24"/>
+        </w:rPr>
+        <w:t>For what I couldn</w:t>
+      </w:r>
+      <w:r>
+        <w:rPr>
+          <w:rStyle w:val="1Char"/>
+          <w:sz w:val="24"/>
+          <w:szCs w:val="24"/>
+        </w:rPr>
+        <w:t>’</w:t>
+      </w:r>
+      <w:r>
+        <w:rPr>
+          <w:rStyle w:val="1Char"/>
+          <w:sz w:val="24"/>
+          <w:szCs w:val="24"/>
+        </w:rPr>
+        <w:t>t find</w:t>
+      </w:r>
+    </w:p>
+    <w:p>
+      <w:pPr>
+        <w:rPr>
+          <w:rStyle w:val="1Char"/>
+          <w:sz w:val="24"/>
+          <w:szCs w:val="24"/>
+        </w:rPr>
+      </w:pPr>
+      <w:r>
+        <w:rPr>
+          <w:rStyle w:val="1Char"/>
+          <w:sz w:val="24"/>
+          <w:szCs w:val="24"/>
+        </w:rPr>
+        <w:t>Talk to me amazing mind</w:t>
+      </w:r>
+    </w:p>
+    <w:p>
+      <w:pPr>
+        <w:rPr>
+          <w:rStyle w:val="1Char"/>
+          <w:sz w:val="24"/>
+          <w:szCs w:val="24"/>
+        </w:rPr>
+      </w:pPr>
+      <w:r>
+        <w:rPr>
+          <w:rStyle w:val="1Char"/>
+          <w:sz w:val="24"/>
+          <w:szCs w:val="24"/>
+        </w:rPr>
+        <w:t>So understanding and so kind</w:t>
+      </w:r>
+    </w:p>
+    <w:p>
+      <w:pPr>
+        <w:rPr>
+          <w:rStyle w:val="1Char"/>
+          <w:sz w:val="24"/>
+          <w:szCs w:val="24"/>
+        </w:rPr>
+      </w:pPr>
+      <w:r>
+        <w:rPr>
+          <w:rStyle w:val="1Char"/>
+          <w:sz w:val="24"/>
+          <w:szCs w:val="24"/>
+        </w:rPr>
+        <w:t>You</w:t>
+      </w:r>
+      <w:r>
+        <w:rPr>
+          <w:rStyle w:val="1Char"/>
+          <w:sz w:val="24"/>
+          <w:szCs w:val="24"/>
+        </w:rPr>
+        <w:t>’</w:t>
+      </w:r>
+      <w:r>
+        <w:rPr>
+          <w:rStyle w:val="1Char"/>
+          <w:sz w:val="24"/>
+          <w:szCs w:val="24"/>
+        </w:rPr>
+        <w:t xml:space="preserve">re everything to me </w:t>
+      </w:r>
+    </w:p>
+    <w:p>
+      <w:pPr>
+        <w:rPr>
+          <w:rStyle w:val="1Char"/>
+          <w:sz w:val="24"/>
+          <w:szCs w:val="24"/>
+        </w:rPr>
+      </w:pPr>
+      <w:r>
+        <w:rPr>
+          <w:rStyle w:val="1Char"/>
+          <w:sz w:val="24"/>
+          <w:szCs w:val="24"/>
+        </w:rPr>
+        <w:t>Oh my life is changing everyday</w:t>
+      </w:r>
+    </w:p>
+    <w:p>
+      <w:pPr>
+        <w:rPr>
+          <w:rStyle w:val="1Char"/>
+          <w:sz w:val="24"/>
+          <w:szCs w:val="24"/>
+        </w:rPr>
+      </w:pPr>
+      <w:r>
+        <w:rPr>
+          <w:rStyle w:val="1Char"/>
+          <w:sz w:val="24"/>
+          <w:szCs w:val="24"/>
+        </w:rPr>
+        <w:t>In every possible way</w:t>
+      </w:r>
+    </w:p>
+    <w:p>
+      <w:pPr>
+        <w:rPr>
+          <w:rStyle w:val="1Char"/>
+          <w:sz w:val="24"/>
+          <w:szCs w:val="24"/>
+        </w:rPr>
+      </w:pPr>
+      <w:r>
+        <w:rPr>
+          <w:rStyle w:val="1Char"/>
+          <w:sz w:val="24"/>
+          <w:szCs w:val="24"/>
+        </w:rPr>
+        <w:t xml:space="preserve">And </w:t>
+      </w:r>
+      <w:r>
+        <w:rPr>
+          <w:rStyle w:val="1Char"/>
+          <w:rFonts w:hint="eastAsia"/>
+          <w:sz w:val="24"/>
+          <w:szCs w:val="24"/>
+        </w:rPr>
+        <w:t>oh,</w:t>
+      </w:r>
+      <w:r>
+        <w:rPr>
+          <w:rStyle w:val="1Char"/>
+          <w:sz w:val="24"/>
+          <w:szCs w:val="24"/>
+        </w:rPr>
+        <w:t xml:space="preserve"> my dreams</w:t>
       </w:r>
     </w:p>
     <w:p>
@@ -84,498 +607,7 @@
           <w:sz w:val="24"/>
           <w:szCs w:val="24"/>
         </w:rPr>
-        <w:t xml:space="preserve">Never quite as it seems </w:t>
-      </w:r>
-    </w:p>
-    <w:p>
-      <w:pPr>
-        <w:rPr>
-          <w:rStyle w:val="1Char"/>
-          <w:sz w:val="24"/>
-          <w:szCs w:val="24"/>
-        </w:rPr>
-      </w:pPr>
-      <w:r>
-        <w:rPr>
-          <w:rStyle w:val="1Char"/>
-          <w:sz w:val="24"/>
-          <w:szCs w:val="24"/>
-        </w:rPr>
-        <w:t>I know I felt like this before</w:t>
-      </w:r>
-    </w:p>
-    <w:p>
-      <w:pPr>
-        <w:rPr>
-          <w:rStyle w:val="1Char"/>
-          <w:sz w:val="24"/>
-          <w:szCs w:val="24"/>
-        </w:rPr>
-      </w:pPr>
-      <w:r>
-        <w:rPr>
-          <w:rStyle w:val="1Char"/>
-          <w:sz w:val="24"/>
-          <w:szCs w:val="24"/>
-        </w:rPr>
-        <w:t xml:space="preserve">But now </w:t>
-      </w:r>
-      <w:proofErr w:type="spellStart"/>
-      <w:r>
-        <w:rPr>
-          <w:rStyle w:val="1Char"/>
-          <w:sz w:val="24"/>
-          <w:szCs w:val="24"/>
-        </w:rPr>
-        <w:t>Im</w:t>
-      </w:r>
-      <w:proofErr w:type="spellEnd"/>
-      <w:r>
-        <w:rPr>
-          <w:rStyle w:val="1Char"/>
-          <w:sz w:val="24"/>
-          <w:szCs w:val="24"/>
-        </w:rPr>
-        <w:t xml:space="preserve"> feeling it even more</w:t>
-      </w:r>
-    </w:p>
-    <w:p>
-      <w:pPr>
-        <w:rPr>
-          <w:rStyle w:val="1Char"/>
-          <w:sz w:val="24"/>
-          <w:szCs w:val="24"/>
-        </w:rPr>
-      </w:pPr>
-      <w:r>
-        <w:rPr>
-          <w:rStyle w:val="1Char"/>
-          <w:sz w:val="24"/>
-          <w:szCs w:val="24"/>
-        </w:rPr>
-        <w:t>Because it came from you</w:t>
-      </w:r>
-    </w:p>
-    <w:p>
-      <w:pPr>
-        <w:rPr>
-          <w:rStyle w:val="1Char"/>
-          <w:sz w:val="24"/>
-          <w:szCs w:val="24"/>
-        </w:rPr>
-      </w:pPr>
-      <w:r>
-        <w:rPr>
-          <w:rStyle w:val="1Char"/>
-          <w:sz w:val="24"/>
-          <w:szCs w:val="24"/>
-        </w:rPr>
-        <w:t>Then I open up and see</w:t>
-      </w:r>
-    </w:p>
-    <w:p>
-      <w:pPr>
-        <w:rPr>
-          <w:rStyle w:val="1Char"/>
-          <w:sz w:val="24"/>
-          <w:szCs w:val="24"/>
-        </w:rPr>
-      </w:pPr>
-      <w:r>
-        <w:rPr>
-          <w:rStyle w:val="1Char"/>
-          <w:sz w:val="24"/>
-          <w:szCs w:val="24"/>
-        </w:rPr>
-        <w:t>The person fumbling here is me</w:t>
-      </w:r>
-    </w:p>
-    <w:p>
-      <w:pPr>
-        <w:rPr>
-          <w:rStyle w:val="1Char"/>
-          <w:sz w:val="24"/>
-          <w:szCs w:val="24"/>
-        </w:rPr>
-      </w:pPr>
-      <w:r>
-        <w:rPr>
-          <w:rStyle w:val="1Char"/>
-          <w:sz w:val="24"/>
-          <w:szCs w:val="24"/>
-        </w:rPr>
-        <w:t xml:space="preserve">A different way to be </w:t>
-      </w:r>
-    </w:p>
-    <w:p>
-      <w:pPr>
-        <w:rPr>
-          <w:rStyle w:val="1Char"/>
-          <w:sz w:val="24"/>
-          <w:szCs w:val="24"/>
-        </w:rPr>
-      </w:pPr>
-      <w:r>
-        <w:rPr>
-          <w:rStyle w:val="1Char"/>
-          <w:sz w:val="24"/>
-          <w:szCs w:val="24"/>
-        </w:rPr>
-        <w:t>I want more</w:t>
-      </w:r>
-    </w:p>
-    <w:p>
-      <w:pPr>
-        <w:rPr>
-          <w:rStyle w:val="1Char"/>
-          <w:sz w:val="24"/>
-          <w:szCs w:val="24"/>
-        </w:rPr>
-      </w:pPr>
-      <w:r>
-        <w:rPr>
-          <w:rStyle w:val="1Char"/>
-          <w:sz w:val="24"/>
-          <w:szCs w:val="24"/>
-        </w:rPr>
-        <w:t>Impossible to ignore</w:t>
-      </w:r>
-    </w:p>
-    <w:p>
-      <w:pPr>
-        <w:rPr>
-          <w:rStyle w:val="1Char"/>
-          <w:sz w:val="24"/>
-          <w:szCs w:val="24"/>
-        </w:rPr>
-      </w:pPr>
-      <w:r>
-        <w:rPr>
-          <w:rStyle w:val="1Char"/>
-          <w:sz w:val="24"/>
-          <w:szCs w:val="24"/>
-        </w:rPr>
-        <w:t>Impossible to ignore</w:t>
-      </w:r>
-    </w:p>
-    <w:p>
-      <w:pPr>
-        <w:rPr>
-          <w:rStyle w:val="1Char"/>
-          <w:sz w:val="24"/>
-          <w:szCs w:val="24"/>
-        </w:rPr>
-      </w:pPr>
-      <w:r>
-        <w:rPr>
-          <w:rStyle w:val="1Char"/>
-          <w:sz w:val="24"/>
-          <w:szCs w:val="24"/>
-        </w:rPr>
-        <w:t xml:space="preserve">And </w:t>
-      </w:r>
-      <w:proofErr w:type="spellStart"/>
-      <w:r>
-        <w:rPr>
-          <w:rStyle w:val="1Char"/>
-          <w:sz w:val="24"/>
-          <w:szCs w:val="24"/>
-        </w:rPr>
-        <w:t>theyll</w:t>
-      </w:r>
-      <w:proofErr w:type="spellEnd"/>
-      <w:r>
-        <w:rPr>
-          <w:rStyle w:val="1Char"/>
-          <w:sz w:val="24"/>
-          <w:szCs w:val="24"/>
-        </w:rPr>
-        <w:t xml:space="preserve"> come true</w:t>
-      </w:r>
-    </w:p>
-    <w:p>
-      <w:pPr>
-        <w:rPr>
-          <w:rStyle w:val="1Char"/>
-          <w:sz w:val="24"/>
-          <w:szCs w:val="24"/>
-        </w:rPr>
-      </w:pPr>
-      <w:r>
-        <w:rPr>
-          <w:rStyle w:val="1Char"/>
-          <w:sz w:val="24"/>
-          <w:szCs w:val="24"/>
-        </w:rPr>
-        <w:t>Impossible not to do</w:t>
-      </w:r>
-    </w:p>
-    <w:p>
-      <w:pPr>
-        <w:rPr>
-          <w:rStyle w:val="1Char"/>
-          <w:sz w:val="24"/>
-          <w:szCs w:val="24"/>
-        </w:rPr>
-      </w:pPr>
-      <w:r>
-        <w:rPr>
-          <w:rStyle w:val="1Char"/>
-          <w:sz w:val="24"/>
-          <w:szCs w:val="24"/>
-        </w:rPr>
-        <w:t xml:space="preserve">Impossible not to do </w:t>
-      </w:r>
-    </w:p>
-    <w:p>
-      <w:pPr>
-        <w:rPr>
-          <w:rStyle w:val="1Char"/>
-          <w:sz w:val="24"/>
-          <w:szCs w:val="24"/>
-        </w:rPr>
-      </w:pPr>
-      <w:r>
-        <w:rPr>
-          <w:rStyle w:val="1Char"/>
-          <w:sz w:val="24"/>
-          <w:szCs w:val="24"/>
-        </w:rPr>
-        <w:t>And now I tell you openly</w:t>
-      </w:r>
-    </w:p>
-    <w:p>
-      <w:pPr>
-        <w:rPr>
-          <w:rStyle w:val="1Char"/>
-          <w:sz w:val="24"/>
-          <w:szCs w:val="24"/>
-        </w:rPr>
-      </w:pPr>
-      <w:r>
-        <w:rPr>
-          <w:rStyle w:val="1Char"/>
-          <w:sz w:val="24"/>
-          <w:szCs w:val="24"/>
-        </w:rPr>
-        <w:t xml:space="preserve">You have my heart so </w:t>
-      </w:r>
-      <w:proofErr w:type="spellStart"/>
-      <w:r>
-        <w:rPr>
-          <w:rStyle w:val="1Char"/>
-          <w:sz w:val="24"/>
-          <w:szCs w:val="24"/>
-        </w:rPr>
-        <w:t>dont</w:t>
-      </w:r>
-      <w:proofErr w:type="spellEnd"/>
-      <w:r>
-        <w:rPr>
-          <w:rStyle w:val="1Char"/>
-          <w:sz w:val="24"/>
-          <w:szCs w:val="24"/>
-        </w:rPr>
-        <w:t xml:space="preserve"> hurt me</w:t>
-      </w:r>
-    </w:p>
-    <w:p>
-      <w:pPr>
-        <w:rPr>
-          <w:rStyle w:val="1Char"/>
-          <w:sz w:val="24"/>
-          <w:szCs w:val="24"/>
-        </w:rPr>
-      </w:pPr>
-      <w:r>
-        <w:rPr>
-          <w:rStyle w:val="1Char"/>
-          <w:sz w:val="24"/>
-          <w:szCs w:val="24"/>
-        </w:rPr>
-        <w:t xml:space="preserve">For what I </w:t>
-      </w:r>
-      <w:proofErr w:type="spellStart"/>
-      <w:r>
-        <w:rPr>
-          <w:rStyle w:val="1Char"/>
-          <w:sz w:val="24"/>
-          <w:szCs w:val="24"/>
-        </w:rPr>
-        <w:t>couldnt</w:t>
-      </w:r>
-      <w:proofErr w:type="spellEnd"/>
-      <w:r>
-        <w:rPr>
-          <w:rStyle w:val="1Char"/>
-          <w:sz w:val="24"/>
-          <w:szCs w:val="24"/>
-        </w:rPr>
-        <w:t xml:space="preserve"> find</w:t>
-      </w:r>
-    </w:p>
-    <w:p>
-      <w:pPr>
-        <w:rPr>
-          <w:rStyle w:val="1Char"/>
-          <w:sz w:val="24"/>
-          <w:szCs w:val="24"/>
-        </w:rPr>
-      </w:pPr>
-      <w:r>
-        <w:rPr>
-          <w:rStyle w:val="1Char"/>
-          <w:sz w:val="24"/>
-          <w:szCs w:val="24"/>
-        </w:rPr>
-        <w:t>Talk to me amazing mind</w:t>
-      </w:r>
-    </w:p>
-    <w:p>
-      <w:pPr>
-        <w:rPr>
-          <w:rStyle w:val="1Char"/>
-          <w:sz w:val="24"/>
-          <w:szCs w:val="24"/>
-        </w:rPr>
-      </w:pPr>
-      <w:r>
-        <w:rPr>
-          <w:rStyle w:val="1Char"/>
-          <w:sz w:val="24"/>
-          <w:szCs w:val="24"/>
-        </w:rPr>
-        <w:t>So understanding and so kind</w:t>
-      </w:r>
-    </w:p>
-    <w:p>
-      <w:pPr>
-        <w:rPr>
-          <w:rStyle w:val="1Char"/>
-          <w:sz w:val="24"/>
-          <w:szCs w:val="24"/>
-        </w:rPr>
-      </w:pPr>
-      <w:proofErr w:type="spellStart"/>
-      <w:r>
-        <w:rPr>
-          <w:rStyle w:val="1Char"/>
-          <w:sz w:val="24"/>
-          <w:szCs w:val="24"/>
-        </w:rPr>
-        <w:t>Youre</w:t>
-      </w:r>
-      <w:proofErr w:type="spellEnd"/>
-      <w:r>
-        <w:rPr>
-          <w:rStyle w:val="1Char"/>
-          <w:sz w:val="24"/>
-          <w:szCs w:val="24"/>
-        </w:rPr>
-        <w:t xml:space="preserve"> everything to me </w:t>
-      </w:r>
-    </w:p>
-    <w:p>
-      <w:pPr>
-        <w:rPr>
-          <w:rStyle w:val="1Char"/>
-          <w:sz w:val="24"/>
-          <w:szCs w:val="24"/>
-        </w:rPr>
-      </w:pPr>
-      <w:r>
-        <w:rPr>
-          <w:rStyle w:val="1Char"/>
-          <w:sz w:val="24"/>
-          <w:szCs w:val="24"/>
-        </w:rPr>
-        <w:t>Oh my life is changing everyday</w:t>
-      </w:r>
-    </w:p>
-    <w:p>
-      <w:pPr>
-        <w:rPr>
-          <w:rStyle w:val="1Char"/>
-          <w:sz w:val="24"/>
-          <w:szCs w:val="24"/>
-        </w:rPr>
-      </w:pPr>
-      <w:r>
-        <w:rPr>
-          <w:rStyle w:val="1Char"/>
-          <w:sz w:val="24"/>
-          <w:szCs w:val="24"/>
-        </w:rPr>
-        <w:t>In every possible way</w:t>
-      </w:r>
-    </w:p>
-    <w:p>
-      <w:pPr>
-        <w:rPr>
-          <w:rStyle w:val="1Char"/>
-          <w:sz w:val="24"/>
-          <w:szCs w:val="24"/>
-        </w:rPr>
-      </w:pPr>
-      <w:r>
-        <w:rPr>
-          <w:rStyle w:val="1Char"/>
-          <w:sz w:val="24"/>
-          <w:szCs w:val="24"/>
-        </w:rPr>
-        <w:t>And though my dreams</w:t>
-      </w:r>
-    </w:p>
-    <w:p>
-      <w:pPr>
-        <w:rPr>
-          <w:rStyle w:val="1Char"/>
-          <w:sz w:val="24"/>
-          <w:szCs w:val="24"/>
-        </w:rPr>
-      </w:pPr>
-      <w:r>
-        <w:rPr>
-          <w:rStyle w:val="1Char"/>
-          <w:sz w:val="24"/>
-          <w:szCs w:val="24"/>
-        </w:rPr>
-        <w:t>its never quite as it seems</w:t>
-      </w:r>
-    </w:p>
-    <w:p>
-      <w:pPr>
-        <w:rPr>
-          <w:rStyle w:val="1Char"/>
-          <w:sz w:val="24"/>
-          <w:szCs w:val="24"/>
-        </w:rPr>
-      </w:pPr>
-      <w:r>
-        <w:rPr>
-          <w:rStyle w:val="1Char"/>
-          <w:sz w:val="24"/>
-          <w:szCs w:val="24"/>
-        </w:rPr>
-        <w:t xml:space="preserve">cause </w:t>
-      </w:r>
-      <w:proofErr w:type="spellStart"/>
-      <w:r>
-        <w:rPr>
-          <w:rStyle w:val="1Char"/>
-          <w:sz w:val="24"/>
-          <w:szCs w:val="24"/>
-        </w:rPr>
-        <w:t>youre</w:t>
-      </w:r>
-      <w:proofErr w:type="spellEnd"/>
-      <w:r>
-        <w:rPr>
-          <w:rStyle w:val="1Char"/>
-          <w:sz w:val="24"/>
-          <w:szCs w:val="24"/>
-        </w:rPr>
-        <w:t xml:space="preserve"> a dream to me</w:t>
+        <w:t>cause youre a dream to me</w:t>
       </w:r>
     </w:p>
     <w:p>

</xml_diff>